<commit_message>
Update the database info.
</commit_message>
<xml_diff>
--- a/Java Spring - Entrance Exam - V1.docx
+++ b/Java Spring - Entrance Exam - V1.docx
@@ -71,16 +71,10 @@
         <w:t xml:space="preserve">, </w:t>
       </w:r>
       <w:r>
-        <w:t>Jun</w:t>
-      </w:r>
-      <w:r>
-        <w:t xml:space="preserve"> 202</w:t>
+        <w:t>Jun 2023</w:t>
       </w:r>
       <w:bookmarkStart w:id="1" w:name="_yspy8tt3f0xe" w:colFirst="0" w:colLast="0"/>
       <w:bookmarkEnd w:id="1"/>
-      <w:r>
-        <w:t>3</w:t>
-      </w:r>
     </w:p>
     <w:p>
       <w:pPr>
@@ -208,9 +202,11 @@
       <w:r>
         <w:t xml:space="preserve"> objects in a </w:t>
       </w:r>
+      <w:proofErr w:type="spellStart"/>
       <w:r>
         <w:t>mysql</w:t>
       </w:r>
+      <w:proofErr w:type="spellEnd"/>
       <w:r>
         <w:rPr>
           <w:lang w:val="vi-VN"/>
@@ -324,8 +320,13 @@
         </w:pBdr>
       </w:pPr>
       <w:r>
-        <w:t>Sign in</w:t>
-      </w:r>
+        <w:t xml:space="preserve">Sign </w:t>
+      </w:r>
+      <w:proofErr w:type="gramStart"/>
+      <w:r>
+        <w:t>in</w:t>
+      </w:r>
+      <w:proofErr w:type="gramEnd"/>
     </w:p>
     <w:p>
       <w:pPr>
@@ -343,8 +344,13 @@
         </w:pBdr>
       </w:pPr>
       <w:r>
-        <w:t>Sign out</w:t>
-      </w:r>
+        <w:t xml:space="preserve">Sign </w:t>
+      </w:r>
+      <w:proofErr w:type="gramStart"/>
+      <w:r>
+        <w:t>out</w:t>
+      </w:r>
+      <w:proofErr w:type="gramEnd"/>
     </w:p>
     <w:p>
       <w:pPr>
@@ -443,8 +449,16 @@
           <w:rPr>
             <w:rStyle w:val="Hyperlink"/>
           </w:rPr>
-          <w:t>Spring Initializr</w:t>
+          <w:t xml:space="preserve">Spring </w:t>
         </w:r>
+        <w:proofErr w:type="spellStart"/>
+        <w:r>
+          <w:rPr>
+            <w:rStyle w:val="Hyperlink"/>
+          </w:rPr>
+          <w:t>Initializr</w:t>
+        </w:r>
+        <w:proofErr w:type="spellEnd"/>
       </w:hyperlink>
       <w:r>
         <w:t> and add the following dependencies to a project:</w:t>
@@ -582,7 +596,23 @@
         </w:pBdr>
       </w:pPr>
       <w:r>
-        <w:t>The implementation is uploaded to github and send back to Nexle the repo link.</w:t>
+        <w:t xml:space="preserve">The implementation is uploaded to </w:t>
+      </w:r>
+      <w:proofErr w:type="spellStart"/>
+      <w:r>
+        <w:t>github</w:t>
+      </w:r>
+      <w:proofErr w:type="spellEnd"/>
+      <w:r>
+        <w:t xml:space="preserve"> and send back to </w:t>
+      </w:r>
+      <w:proofErr w:type="spellStart"/>
+      <w:r>
+        <w:t>Nexle</w:t>
+      </w:r>
+      <w:proofErr w:type="spellEnd"/>
+      <w:r>
+        <w:t xml:space="preserve"> the repo link.</w:t>
       </w:r>
     </w:p>
     <w:p>
@@ -601,7 +631,15 @@
         </w:pBdr>
       </w:pPr>
       <w:r>
-        <w:t xml:space="preserve">It’s a plus if the code implementation is covered by some unit tests (e.g </w:t>
+        <w:t>It’s a plus if the code implementation is covered by some unit tests (</w:t>
+      </w:r>
+      <w:proofErr w:type="spellStart"/>
+      <w:r>
+        <w:t>e.g</w:t>
+      </w:r>
+      <w:proofErr w:type="spellEnd"/>
+      <w:r>
+        <w:t xml:space="preserve"> </w:t>
       </w:r>
       <w:hyperlink r:id="rId10" w:history="1">
         <w:r>
@@ -671,8 +709,21 @@
         </w:pBdr>
       </w:pPr>
       <w:r>
-        <w:t>The mysql database has these tables</w:t>
-      </w:r>
+        <w:t xml:space="preserve">The </w:t>
+      </w:r>
+      <w:proofErr w:type="spellStart"/>
+      <w:r>
+        <w:t>mysql</w:t>
+      </w:r>
+      <w:proofErr w:type="spellEnd"/>
+      <w:r>
+        <w:t xml:space="preserve"> database has these </w:t>
+      </w:r>
+      <w:proofErr w:type="gramStart"/>
+      <w:r>
+        <w:t>tables</w:t>
+      </w:r>
+      <w:proofErr w:type="gramEnd"/>
     </w:p>
     <w:p>
       <w:pPr>
@@ -727,8 +778,21 @@
           <w:between w:val="nil"/>
         </w:pBdr>
       </w:pPr>
-      <w:r>
-        <w:t>firstName: varchar(32)</w:t>
+      <w:proofErr w:type="spellStart"/>
+      <w:r>
+        <w:t>firstName</w:t>
+      </w:r>
+      <w:proofErr w:type="spellEnd"/>
+      <w:r>
+        <w:t xml:space="preserve">: </w:t>
+      </w:r>
+      <w:proofErr w:type="gramStart"/>
+      <w:r>
+        <w:t>varchar(</w:t>
+      </w:r>
+      <w:proofErr w:type="gramEnd"/>
+      <w:r>
+        <w:t>32)</w:t>
       </w:r>
     </w:p>
     <w:p>
@@ -746,8 +810,21 @@
           <w:between w:val="nil"/>
         </w:pBdr>
       </w:pPr>
-      <w:r>
-        <w:t>lastName: varchar(32)</w:t>
+      <w:proofErr w:type="spellStart"/>
+      <w:r>
+        <w:t>lastName</w:t>
+      </w:r>
+      <w:proofErr w:type="spellEnd"/>
+      <w:r>
+        <w:t xml:space="preserve">: </w:t>
+      </w:r>
+      <w:proofErr w:type="gramStart"/>
+      <w:r>
+        <w:t>varchar(</w:t>
+      </w:r>
+      <w:proofErr w:type="gramEnd"/>
+      <w:r>
+        <w:t>32)</w:t>
       </w:r>
     </w:p>
     <w:p>
@@ -766,7 +843,15 @@
         </w:pBdr>
       </w:pPr>
       <w:r>
-        <w:t>email: varchar(64)</w:t>
+        <w:t xml:space="preserve">email: </w:t>
+      </w:r>
+      <w:proofErr w:type="gramStart"/>
+      <w:r>
+        <w:t>varchar(</w:t>
+      </w:r>
+      <w:proofErr w:type="gramEnd"/>
+      <w:r>
+        <w:t>64)</w:t>
       </w:r>
     </w:p>
     <w:p>
@@ -785,7 +870,15 @@
         </w:pBdr>
       </w:pPr>
       <w:r>
-        <w:t>hash: varchar(255)</w:t>
+        <w:t xml:space="preserve">hash: </w:t>
+      </w:r>
+      <w:proofErr w:type="gramStart"/>
+      <w:r>
+        <w:t>varchar(</w:t>
+      </w:r>
+      <w:proofErr w:type="gramEnd"/>
+      <w:r>
+        <w:t>255)</w:t>
       </w:r>
     </w:p>
     <w:p>
@@ -803,8 +896,13 @@
           <w:between w:val="nil"/>
         </w:pBdr>
       </w:pPr>
-      <w:r>
-        <w:t>updatedAt: datetime</w:t>
+      <w:proofErr w:type="spellStart"/>
+      <w:r>
+        <w:t>updatedAt</w:t>
+      </w:r>
+      <w:proofErr w:type="spellEnd"/>
+      <w:r>
+        <w:t>: datetime</w:t>
       </w:r>
     </w:p>
     <w:p>
@@ -822,8 +920,13 @@
           <w:between w:val="nil"/>
         </w:pBdr>
       </w:pPr>
-      <w:r>
-        <w:t>createdAt: datetime</w:t>
+      <w:proofErr w:type="spellStart"/>
+      <w:r>
+        <w:t>createdAt</w:t>
+      </w:r>
+      <w:proofErr w:type="spellEnd"/>
+      <w:r>
+        <w:t>: datetime</w:t>
       </w:r>
     </w:p>
     <w:p>
@@ -879,8 +982,13 @@
           <w:between w:val="nil"/>
         </w:pBdr>
       </w:pPr>
-      <w:r>
-        <w:t>userId: int (ref to Users (id) table)</w:t>
+      <w:proofErr w:type="spellStart"/>
+      <w:r>
+        <w:t>userId</w:t>
+      </w:r>
+      <w:proofErr w:type="spellEnd"/>
+      <w:r>
+        <w:t>: int (ref to Users (id) table)</w:t>
       </w:r>
     </w:p>
     <w:p>
@@ -898,8 +1006,21 @@
           <w:between w:val="nil"/>
         </w:pBdr>
       </w:pPr>
-      <w:r>
-        <w:t>refreshToken: varchar(250)</w:t>
+      <w:proofErr w:type="spellStart"/>
+      <w:r>
+        <w:t>refreshToken</w:t>
+      </w:r>
+      <w:proofErr w:type="spellEnd"/>
+      <w:r>
+        <w:t xml:space="preserve">: </w:t>
+      </w:r>
+      <w:proofErr w:type="gramStart"/>
+      <w:r>
+        <w:t>varchar(</w:t>
+      </w:r>
+      <w:proofErr w:type="gramEnd"/>
+      <w:r>
+        <w:t>250)</w:t>
       </w:r>
     </w:p>
     <w:p>
@@ -917,8 +1038,21 @@
           <w:between w:val="nil"/>
         </w:pBdr>
       </w:pPr>
-      <w:r>
-        <w:t>expiresIn: varchar(64)</w:t>
+      <w:proofErr w:type="spellStart"/>
+      <w:r>
+        <w:t>expiresIn</w:t>
+      </w:r>
+      <w:proofErr w:type="spellEnd"/>
+      <w:r>
+        <w:t xml:space="preserve">: </w:t>
+      </w:r>
+      <w:proofErr w:type="gramStart"/>
+      <w:r>
+        <w:t>varchar(</w:t>
+      </w:r>
+      <w:proofErr w:type="gramEnd"/>
+      <w:r>
+        <w:t>64)</w:t>
       </w:r>
     </w:p>
     <w:p>
@@ -936,8 +1070,13 @@
           <w:between w:val="nil"/>
         </w:pBdr>
       </w:pPr>
-      <w:r>
-        <w:t>updatedAt: datetime</w:t>
+      <w:proofErr w:type="spellStart"/>
+      <w:r>
+        <w:t>updatedAt</w:t>
+      </w:r>
+      <w:proofErr w:type="spellEnd"/>
+      <w:r>
+        <w:t>: datetime</w:t>
       </w:r>
     </w:p>
     <w:p>
@@ -955,8 +1094,13 @@
           <w:between w:val="nil"/>
         </w:pBdr>
       </w:pPr>
-      <w:r>
-        <w:t>createdAt: datetime</w:t>
+      <w:proofErr w:type="spellStart"/>
+      <w:r>
+        <w:t>createdAt</w:t>
+      </w:r>
+      <w:proofErr w:type="spellEnd"/>
+      <w:r>
+        <w:t>: datetime</w:t>
       </w:r>
     </w:p>
     <w:p>
@@ -975,8 +1119,21 @@
         </w:pBdr>
       </w:pPr>
       <w:r>
-        <w:t>There’s a mysql server for development which you can access using the following info</w:t>
-      </w:r>
+        <w:t xml:space="preserve">There’s a </w:t>
+      </w:r>
+      <w:proofErr w:type="spellStart"/>
+      <w:r>
+        <w:t>mysql</w:t>
+      </w:r>
+      <w:proofErr w:type="spellEnd"/>
+      <w:r>
+        <w:t xml:space="preserve"> server for development which you can access using the following </w:t>
+      </w:r>
+      <w:proofErr w:type="gramStart"/>
+      <w:r>
+        <w:t>info</w:t>
+      </w:r>
+      <w:proofErr w:type="gramEnd"/>
     </w:p>
     <w:p>
       <w:pPr>
@@ -994,10 +1151,7 @@
         </w:pBdr>
       </w:pPr>
       <w:r>
-        <w:t xml:space="preserve">IP: </w:t>
-      </w:r>
-      <w:r>
-        <w:t>streaming.nexlesoft.com</w:t>
+        <w:t>IP: streaming.nexlesoft.com</w:t>
       </w:r>
     </w:p>
     <w:p>
@@ -1076,19 +1230,13 @@
         </w:pBdr>
       </w:pPr>
       <w:r>
-        <w:t>Database: entrance_test</w:t>
-      </w:r>
-    </w:p>
-    <w:p>
-      <w:pPr>
-        <w:pStyle w:val="ListParagraph"/>
-        <w:ind w:left="1440"/>
-      </w:pPr>
-    </w:p>
-    <w:p>
-      <w:r>
-        <w:br w:type="page"/>
-      </w:r>
+        <w:t xml:space="preserve">Database: </w:t>
+      </w:r>
+      <w:proofErr w:type="spellStart"/>
+      <w:r>
+        <w:t>entrance_test</w:t>
+      </w:r>
+      <w:proofErr w:type="spellEnd"/>
     </w:p>
     <w:p>
       <w:pPr>
@@ -1123,8 +1271,13 @@
         </w:numPr>
       </w:pPr>
       <w:r>
-        <w:t>Sign up</w:t>
-      </w:r>
+        <w:t xml:space="preserve">Sign </w:t>
+      </w:r>
+      <w:proofErr w:type="gramStart"/>
+      <w:r>
+        <w:t>up</w:t>
+      </w:r>
+      <w:proofErr w:type="gramEnd"/>
     </w:p>
     <w:p>
       <w:pPr>
@@ -1194,9 +1347,11 @@
           <w:numId w:val="6"/>
         </w:numPr>
       </w:pPr>
+      <w:proofErr w:type="spellStart"/>
       <w:r>
         <w:t>firstName</w:t>
       </w:r>
+      <w:proofErr w:type="spellEnd"/>
     </w:p>
     <w:p>
       <w:pPr>
@@ -1206,9 +1361,11 @@
           <w:numId w:val="6"/>
         </w:numPr>
       </w:pPr>
+      <w:proofErr w:type="spellStart"/>
       <w:r>
         <w:t>lastName</w:t>
       </w:r>
+      <w:proofErr w:type="spellEnd"/>
     </w:p>
     <w:p>
       <w:pPr>
@@ -1231,8 +1388,13 @@
         </w:numPr>
       </w:pPr>
       <w:r>
-        <w:t>Response is an object which has these fields as shown in the following example</w:t>
-      </w:r>
+        <w:t xml:space="preserve">Response is an object which has these fields as shown in the following </w:t>
+      </w:r>
+      <w:proofErr w:type="gramStart"/>
+      <w:r>
+        <w:t>example</w:t>
+      </w:r>
+      <w:proofErr w:type="gramEnd"/>
     </w:p>
     <w:p>
       <w:pPr>
@@ -1294,7 +1456,27 @@
           <w:color w:val="000000" w:themeColor="text1"/>
           <w:highlight w:val="darkGray"/>
         </w:rPr>
-        <w:t xml:space="preserve">  "firstName": "&lt;user first name&gt;",</w:t>
+        <w:t xml:space="preserve">  "</w:t>
+      </w:r>
+      <w:proofErr w:type="spellStart"/>
+      <w:r>
+        <w:rPr>
+          <w:i/>
+          <w:iCs/>
+          <w:color w:val="000000" w:themeColor="text1"/>
+          <w:highlight w:val="darkGray"/>
+        </w:rPr>
+        <w:t>firstName</w:t>
+      </w:r>
+      <w:proofErr w:type="spellEnd"/>
+      <w:r>
+        <w:rPr>
+          <w:i/>
+          <w:iCs/>
+          <w:color w:val="000000" w:themeColor="text1"/>
+          <w:highlight w:val="darkGray"/>
+        </w:rPr>
+        <w:t>": "&lt;user first name&gt;",</w:t>
       </w:r>
     </w:p>
     <w:p>
@@ -1315,7 +1497,27 @@
           <w:color w:val="000000" w:themeColor="text1"/>
           <w:highlight w:val="darkGray"/>
         </w:rPr>
-        <w:t xml:space="preserve">  "lastName": "&lt;user last name&gt;",</w:t>
+        <w:t xml:space="preserve">  "</w:t>
+      </w:r>
+      <w:proofErr w:type="spellStart"/>
+      <w:r>
+        <w:rPr>
+          <w:i/>
+          <w:iCs/>
+          <w:color w:val="000000" w:themeColor="text1"/>
+          <w:highlight w:val="darkGray"/>
+        </w:rPr>
+        <w:t>lastName</w:t>
+      </w:r>
+      <w:proofErr w:type="spellEnd"/>
+      <w:r>
+        <w:rPr>
+          <w:i/>
+          <w:iCs/>
+          <w:color w:val="000000" w:themeColor="text1"/>
+          <w:highlight w:val="darkGray"/>
+        </w:rPr>
+        <w:t>": "&lt;user last name&gt;",</w:t>
       </w:r>
     </w:p>
     <w:p>
@@ -1357,7 +1559,47 @@
           <w:color w:val="000000" w:themeColor="text1"/>
           <w:highlight w:val="darkGray"/>
         </w:rPr>
-        <w:t xml:space="preserve">  "displayName": "&lt;firstName + last Name</w:t>
+        <w:t xml:space="preserve">  "</w:t>
+      </w:r>
+      <w:proofErr w:type="spellStart"/>
+      <w:r>
+        <w:rPr>
+          <w:i/>
+          <w:iCs/>
+          <w:color w:val="000000" w:themeColor="text1"/>
+          <w:highlight w:val="darkGray"/>
+        </w:rPr>
+        <w:t>displayName</w:t>
+      </w:r>
+      <w:proofErr w:type="spellEnd"/>
+      <w:r>
+        <w:rPr>
+          <w:i/>
+          <w:iCs/>
+          <w:color w:val="000000" w:themeColor="text1"/>
+          <w:highlight w:val="darkGray"/>
+        </w:rPr>
+        <w:t>": "&lt;</w:t>
+      </w:r>
+      <w:proofErr w:type="spellStart"/>
+      <w:r>
+        <w:rPr>
+          <w:i/>
+          <w:iCs/>
+          <w:color w:val="000000" w:themeColor="text1"/>
+          <w:highlight w:val="darkGray"/>
+        </w:rPr>
+        <w:t>firstName</w:t>
+      </w:r>
+      <w:proofErr w:type="spellEnd"/>
+      <w:r>
+        <w:rPr>
+          <w:i/>
+          <w:iCs/>
+          <w:color w:val="000000" w:themeColor="text1"/>
+          <w:highlight w:val="darkGray"/>
+        </w:rPr>
+        <w:t xml:space="preserve"> + last Name</w:t>
       </w:r>
       <w:r>
         <w:rPr>
@@ -1467,7 +1709,15 @@
         </w:numPr>
       </w:pPr>
       <w:r>
-        <w:t>The api should validate if the email is available for the signup or not.</w:t>
+        <w:t xml:space="preserve">The </w:t>
+      </w:r>
+      <w:proofErr w:type="spellStart"/>
+      <w:r>
+        <w:t>api</w:t>
+      </w:r>
+      <w:proofErr w:type="spellEnd"/>
+      <w:r>
+        <w:t xml:space="preserve"> should validate if the email is available for the signup or not.</w:t>
       </w:r>
     </w:p>
     <w:p>
@@ -1479,7 +1729,15 @@
         </w:numPr>
       </w:pPr>
       <w:r>
-        <w:t>The api validate if the email in in correct email format or not.</w:t>
+        <w:t xml:space="preserve">The </w:t>
+      </w:r>
+      <w:proofErr w:type="spellStart"/>
+      <w:r>
+        <w:t>api</w:t>
+      </w:r>
+      <w:proofErr w:type="spellEnd"/>
+      <w:r>
+        <w:t xml:space="preserve"> validate if the email in in correct email format or not.</w:t>
       </w:r>
     </w:p>
     <w:p>
@@ -1491,8 +1749,13 @@
         </w:numPr>
       </w:pPr>
       <w:r>
-        <w:t>Password must be between 8-20 characters</w:t>
-      </w:r>
+        <w:t xml:space="preserve">Password must be between 8-20 </w:t>
+      </w:r>
+      <w:proofErr w:type="gramStart"/>
+      <w:r>
+        <w:t>characters</w:t>
+      </w:r>
+      <w:proofErr w:type="gramEnd"/>
     </w:p>
     <w:p>
       <w:pPr>
@@ -1515,8 +1778,21 @@
         </w:numPr>
       </w:pPr>
       <w:r>
-        <w:t>The password must be encrypted using bcrypt before saving to the database</w:t>
-      </w:r>
+        <w:t xml:space="preserve">The password must be encrypted using </w:t>
+      </w:r>
+      <w:proofErr w:type="spellStart"/>
+      <w:r>
+        <w:t>bcrypt</w:t>
+      </w:r>
+      <w:proofErr w:type="spellEnd"/>
+      <w:r>
+        <w:t xml:space="preserve"> before saving to the </w:t>
+      </w:r>
+      <w:proofErr w:type="gramStart"/>
+      <w:r>
+        <w:t>database</w:t>
+      </w:r>
+      <w:proofErr w:type="gramEnd"/>
     </w:p>
     <w:p>
       <w:pPr>
@@ -1611,8 +1887,13 @@
         </w:numPr>
       </w:pPr>
       <w:r>
-        <w:t>Response is an object which has these fields as shown in the following example</w:t>
-      </w:r>
+        <w:t xml:space="preserve">Response is an object which has these fields as shown in the following </w:t>
+      </w:r>
+      <w:proofErr w:type="gramStart"/>
+      <w:r>
+        <w:t>example</w:t>
+      </w:r>
+      <w:proofErr w:type="gramEnd"/>
     </w:p>
     <w:p>
       <w:pPr>
@@ -1674,7 +1955,27 @@
           <w:color w:val="000000" w:themeColor="text1"/>
           <w:highlight w:val="darkGray"/>
         </w:rPr>
-        <w:t xml:space="preserve">    "firstName": "&lt;user first name&gt;",</w:t>
+        <w:t xml:space="preserve">    "</w:t>
+      </w:r>
+      <w:proofErr w:type="spellStart"/>
+      <w:r>
+        <w:rPr>
+          <w:i/>
+          <w:iCs/>
+          <w:color w:val="000000" w:themeColor="text1"/>
+          <w:highlight w:val="darkGray"/>
+        </w:rPr>
+        <w:t>firstName</w:t>
+      </w:r>
+      <w:proofErr w:type="spellEnd"/>
+      <w:r>
+        <w:rPr>
+          <w:i/>
+          <w:iCs/>
+          <w:color w:val="000000" w:themeColor="text1"/>
+          <w:highlight w:val="darkGray"/>
+        </w:rPr>
+        <w:t>": "&lt;user first name&gt;",</w:t>
       </w:r>
     </w:p>
     <w:p>
@@ -1695,7 +1996,27 @@
           <w:color w:val="000000" w:themeColor="text1"/>
           <w:highlight w:val="darkGray"/>
         </w:rPr>
-        <w:t xml:space="preserve">    "lastName": "&lt;user last name&gt;",</w:t>
+        <w:t xml:space="preserve">    "</w:t>
+      </w:r>
+      <w:proofErr w:type="spellStart"/>
+      <w:r>
+        <w:rPr>
+          <w:i/>
+          <w:iCs/>
+          <w:color w:val="000000" w:themeColor="text1"/>
+          <w:highlight w:val="darkGray"/>
+        </w:rPr>
+        <w:t>lastName</w:t>
+      </w:r>
+      <w:proofErr w:type="spellEnd"/>
+      <w:r>
+        <w:rPr>
+          <w:i/>
+          <w:iCs/>
+          <w:color w:val="000000" w:themeColor="text1"/>
+          <w:highlight w:val="darkGray"/>
+        </w:rPr>
+        <w:t>": "&lt;user last name&gt;",</w:t>
       </w:r>
     </w:p>
     <w:p>
@@ -1737,7 +2058,47 @@
           <w:color w:val="000000" w:themeColor="text1"/>
           <w:highlight w:val="darkGray"/>
         </w:rPr>
-        <w:t xml:space="preserve">    "displayName": "&lt;firstName + last Name"</w:t>
+        <w:t xml:space="preserve">    "</w:t>
+      </w:r>
+      <w:proofErr w:type="spellStart"/>
+      <w:r>
+        <w:rPr>
+          <w:i/>
+          <w:iCs/>
+          <w:color w:val="000000" w:themeColor="text1"/>
+          <w:highlight w:val="darkGray"/>
+        </w:rPr>
+        <w:t>displayName</w:t>
+      </w:r>
+      <w:proofErr w:type="spellEnd"/>
+      <w:r>
+        <w:rPr>
+          <w:i/>
+          <w:iCs/>
+          <w:color w:val="000000" w:themeColor="text1"/>
+          <w:highlight w:val="darkGray"/>
+        </w:rPr>
+        <w:t>": "&lt;</w:t>
+      </w:r>
+      <w:proofErr w:type="spellStart"/>
+      <w:r>
+        <w:rPr>
+          <w:i/>
+          <w:iCs/>
+          <w:color w:val="000000" w:themeColor="text1"/>
+          <w:highlight w:val="darkGray"/>
+        </w:rPr>
+        <w:t>firstName</w:t>
+      </w:r>
+      <w:proofErr w:type="spellEnd"/>
+      <w:r>
+        <w:rPr>
+          <w:i/>
+          <w:iCs/>
+          <w:color w:val="000000" w:themeColor="text1"/>
+          <w:highlight w:val="darkGray"/>
+        </w:rPr>
+        <w:t xml:space="preserve"> + last Name"</w:t>
       </w:r>
     </w:p>
     <w:p>
@@ -1779,7 +2140,27 @@
           <w:color w:val="000000" w:themeColor="text1"/>
           <w:highlight w:val="darkGray"/>
         </w:rPr>
-        <w:t xml:space="preserve">  "token": "&lt;jwt token&gt;",</w:t>
+        <w:t xml:space="preserve">  "token": "&lt;</w:t>
+      </w:r>
+      <w:proofErr w:type="spellStart"/>
+      <w:r>
+        <w:rPr>
+          <w:i/>
+          <w:iCs/>
+          <w:color w:val="000000" w:themeColor="text1"/>
+          <w:highlight w:val="darkGray"/>
+        </w:rPr>
+        <w:t>jwt</w:t>
+      </w:r>
+      <w:proofErr w:type="spellEnd"/>
+      <w:r>
+        <w:rPr>
+          <w:i/>
+          <w:iCs/>
+          <w:color w:val="000000" w:themeColor="text1"/>
+          <w:highlight w:val="darkGray"/>
+        </w:rPr>
+        <w:t xml:space="preserve"> token&gt;",</w:t>
       </w:r>
     </w:p>
     <w:p>
@@ -1800,7 +2181,47 @@
           <w:color w:val="000000" w:themeColor="text1"/>
           <w:highlight w:val="darkGray"/>
         </w:rPr>
-        <w:t xml:space="preserve">  "refreshToken": "&lt;jwt refresh token&gt;"</w:t>
+        <w:t xml:space="preserve">  "</w:t>
+      </w:r>
+      <w:proofErr w:type="spellStart"/>
+      <w:r>
+        <w:rPr>
+          <w:i/>
+          <w:iCs/>
+          <w:color w:val="000000" w:themeColor="text1"/>
+          <w:highlight w:val="darkGray"/>
+        </w:rPr>
+        <w:t>refreshToken</w:t>
+      </w:r>
+      <w:proofErr w:type="spellEnd"/>
+      <w:r>
+        <w:rPr>
+          <w:i/>
+          <w:iCs/>
+          <w:color w:val="000000" w:themeColor="text1"/>
+          <w:highlight w:val="darkGray"/>
+        </w:rPr>
+        <w:t>": "&lt;</w:t>
+      </w:r>
+      <w:proofErr w:type="spellStart"/>
+      <w:r>
+        <w:rPr>
+          <w:i/>
+          <w:iCs/>
+          <w:color w:val="000000" w:themeColor="text1"/>
+          <w:highlight w:val="darkGray"/>
+        </w:rPr>
+        <w:t>jwt</w:t>
+      </w:r>
+      <w:proofErr w:type="spellEnd"/>
+      <w:r>
+        <w:rPr>
+          <w:i/>
+          <w:iCs/>
+          <w:color w:val="000000" w:themeColor="text1"/>
+          <w:highlight w:val="darkGray"/>
+        </w:rPr>
+        <w:t xml:space="preserve"> refresh token&gt;"</w:t>
       </w:r>
     </w:p>
     <w:p>
@@ -1892,7 +2313,15 @@
         </w:numPr>
       </w:pPr>
       <w:r>
-        <w:t>The api validate if the email in in correct email format or not.</w:t>
+        <w:t xml:space="preserve">The </w:t>
+      </w:r>
+      <w:proofErr w:type="spellStart"/>
+      <w:r>
+        <w:t>api</w:t>
+      </w:r>
+      <w:proofErr w:type="spellEnd"/>
+      <w:r>
+        <w:t xml:space="preserve"> validate if the email in in correct email format or not.</w:t>
       </w:r>
     </w:p>
     <w:p>
@@ -1904,8 +2333,13 @@
         </w:numPr>
       </w:pPr>
       <w:r>
-        <w:t>Password must be between 8-20 characters</w:t>
-      </w:r>
+        <w:t xml:space="preserve">Password must be between 8-20 </w:t>
+      </w:r>
+      <w:proofErr w:type="gramStart"/>
+      <w:r>
+        <w:t>characters</w:t>
+      </w:r>
+      <w:proofErr w:type="gramEnd"/>
     </w:p>
     <w:p>
       <w:pPr>
@@ -1928,8 +2362,13 @@
         </w:numPr>
       </w:pPr>
       <w:r>
-        <w:t>The token expires in one hour</w:t>
-      </w:r>
+        <w:t xml:space="preserve">The token expires in one </w:t>
+      </w:r>
+      <w:proofErr w:type="gramStart"/>
+      <w:r>
+        <w:t>hour</w:t>
+      </w:r>
+      <w:proofErr w:type="gramEnd"/>
     </w:p>
     <w:p>
       <w:pPr>
@@ -1940,8 +2379,21 @@
         </w:numPr>
       </w:pPr>
       <w:r>
-        <w:t>The refreshToken expires in 30 days</w:t>
-      </w:r>
+        <w:t xml:space="preserve">The </w:t>
+      </w:r>
+      <w:proofErr w:type="spellStart"/>
+      <w:r>
+        <w:t>refreshToken</w:t>
+      </w:r>
+      <w:proofErr w:type="spellEnd"/>
+      <w:r>
+        <w:t xml:space="preserve"> expires in 30 </w:t>
+      </w:r>
+      <w:proofErr w:type="gramStart"/>
+      <w:r>
+        <w:t>days</w:t>
+      </w:r>
+      <w:proofErr w:type="gramEnd"/>
     </w:p>
     <w:p>
       <w:pPr>
@@ -1952,7 +2404,15 @@
         </w:numPr>
       </w:pPr>
       <w:r>
-        <w:t xml:space="preserve">The refreshToken once created, it must be saved in </w:t>
+        <w:t xml:space="preserve">The </w:t>
+      </w:r>
+      <w:proofErr w:type="spellStart"/>
+      <w:r>
+        <w:t>refreshToken</w:t>
+      </w:r>
+      <w:proofErr w:type="spellEnd"/>
+      <w:r>
+        <w:t xml:space="preserve"> once created, it must be saved in </w:t>
       </w:r>
       <w:r>
         <w:rPr>
@@ -1962,8 +2422,13 @@
         <w:t>tokens</w:t>
       </w:r>
       <w:r>
-        <w:t xml:space="preserve"> table in database</w:t>
-      </w:r>
+        <w:t xml:space="preserve"> table in </w:t>
+      </w:r>
+      <w:proofErr w:type="gramStart"/>
+      <w:r>
+        <w:t>database</w:t>
+      </w:r>
+      <w:proofErr w:type="gramEnd"/>
     </w:p>
     <w:p>
       <w:pPr>
@@ -1974,8 +2439,13 @@
         </w:numPr>
       </w:pPr>
       <w:r>
-        <w:t>Sign out</w:t>
-      </w:r>
+        <w:t xml:space="preserve">Sign </w:t>
+      </w:r>
+      <w:proofErr w:type="gramStart"/>
+      <w:r>
+        <w:t>out</w:t>
+      </w:r>
+      <w:proofErr w:type="gramEnd"/>
     </w:p>
     <w:p>
       <w:pPr>
@@ -2121,7 +2591,23 @@
         </w:numPr>
       </w:pPr>
       <w:r>
-        <w:t>The Api should remove all the refresh tokens belong to the user account in refreshToken table.</w:t>
+        <w:t xml:space="preserve">The </w:t>
+      </w:r>
+      <w:proofErr w:type="spellStart"/>
+      <w:r>
+        <w:t>Api</w:t>
+      </w:r>
+      <w:proofErr w:type="spellEnd"/>
+      <w:r>
+        <w:t xml:space="preserve"> should remove all the refresh tokens belong to the user account in </w:t>
+      </w:r>
+      <w:proofErr w:type="spellStart"/>
+      <w:r>
+        <w:t>refreshToken</w:t>
+      </w:r>
+      <w:proofErr w:type="spellEnd"/>
+      <w:r>
+        <w:t xml:space="preserve"> table.</w:t>
       </w:r>
     </w:p>
     <w:p>
@@ -2180,9 +2666,11 @@
           <w:numId w:val="6"/>
         </w:numPr>
       </w:pPr>
+      <w:proofErr w:type="spellStart"/>
       <w:r>
         <w:t>refreshToken</w:t>
       </w:r>
+      <w:proofErr w:type="spellEnd"/>
     </w:p>
     <w:p>
       <w:pPr>
@@ -2205,8 +2693,13 @@
         </w:numPr>
       </w:pPr>
       <w:r>
-        <w:t>Response is an object which has these fields as shown in the following example</w:t>
-      </w:r>
+        <w:t xml:space="preserve">Response is an object which has these fields as shown in the following </w:t>
+      </w:r>
+      <w:proofErr w:type="gramStart"/>
+      <w:r>
+        <w:t>example</w:t>
+      </w:r>
+      <w:proofErr w:type="gramEnd"/>
     </w:p>
     <w:p>
       <w:pPr>
@@ -2247,7 +2740,27 @@
           <w:color w:val="000000" w:themeColor="text1"/>
           <w:highlight w:val="darkGray"/>
         </w:rPr>
-        <w:t xml:space="preserve">  "token": "&lt;jwt token&gt;",</w:t>
+        <w:t xml:space="preserve">  "token": "&lt;</w:t>
+      </w:r>
+      <w:proofErr w:type="spellStart"/>
+      <w:r>
+        <w:rPr>
+          <w:i/>
+          <w:iCs/>
+          <w:color w:val="000000" w:themeColor="text1"/>
+          <w:highlight w:val="darkGray"/>
+        </w:rPr>
+        <w:t>jwt</w:t>
+      </w:r>
+      <w:proofErr w:type="spellEnd"/>
+      <w:r>
+        <w:rPr>
+          <w:i/>
+          <w:iCs/>
+          <w:color w:val="000000" w:themeColor="text1"/>
+          <w:highlight w:val="darkGray"/>
+        </w:rPr>
+        <w:t xml:space="preserve"> token&gt;",</w:t>
       </w:r>
     </w:p>
     <w:p>
@@ -2268,7 +2781,47 @@
           <w:color w:val="000000" w:themeColor="text1"/>
           <w:highlight w:val="darkGray"/>
         </w:rPr>
-        <w:t xml:space="preserve">  "refreshToken": "&lt;jwt refresh token&gt;"</w:t>
+        <w:t xml:space="preserve">  "</w:t>
+      </w:r>
+      <w:proofErr w:type="spellStart"/>
+      <w:r>
+        <w:rPr>
+          <w:i/>
+          <w:iCs/>
+          <w:color w:val="000000" w:themeColor="text1"/>
+          <w:highlight w:val="darkGray"/>
+        </w:rPr>
+        <w:t>refreshToken</w:t>
+      </w:r>
+      <w:proofErr w:type="spellEnd"/>
+      <w:r>
+        <w:rPr>
+          <w:i/>
+          <w:iCs/>
+          <w:color w:val="000000" w:themeColor="text1"/>
+          <w:highlight w:val="darkGray"/>
+        </w:rPr>
+        <w:t>": "&lt;</w:t>
+      </w:r>
+      <w:proofErr w:type="spellStart"/>
+      <w:r>
+        <w:rPr>
+          <w:i/>
+          <w:iCs/>
+          <w:color w:val="000000" w:themeColor="text1"/>
+          <w:highlight w:val="darkGray"/>
+        </w:rPr>
+        <w:t>jwt</w:t>
+      </w:r>
+      <w:proofErr w:type="spellEnd"/>
+      <w:r>
+        <w:rPr>
+          <w:i/>
+          <w:iCs/>
+          <w:color w:val="000000" w:themeColor="text1"/>
+          <w:highlight w:val="darkGray"/>
+        </w:rPr>
+        <w:t xml:space="preserve"> refresh token&gt;"</w:t>
       </w:r>
     </w:p>
     <w:p>
@@ -2309,8 +2862,13 @@
         </w:numPr>
       </w:pPr>
       <w:r>
-        <w:t>token: is a new token which will expire in one hour</w:t>
-      </w:r>
+        <w:t xml:space="preserve">token: is a new token which will expire in one </w:t>
+      </w:r>
+      <w:proofErr w:type="gramStart"/>
+      <w:r>
+        <w:t>hour</w:t>
+      </w:r>
+      <w:proofErr w:type="gramEnd"/>
     </w:p>
     <w:p>
       <w:pPr>
@@ -2320,9 +2878,19 @@
           <w:numId w:val="7"/>
         </w:numPr>
       </w:pPr>
-      <w:r>
-        <w:t>refreshToken:  is a new refresh token which will expires in 30 days</w:t>
-      </w:r>
+      <w:proofErr w:type="spellStart"/>
+      <w:r>
+        <w:t>refreshToken</w:t>
+      </w:r>
+      <w:proofErr w:type="spellEnd"/>
+      <w:r>
+        <w:t xml:space="preserve">:  is a new refresh token which will expires in 30 </w:t>
+      </w:r>
+      <w:proofErr w:type="gramStart"/>
+      <w:r>
+        <w:t>days</w:t>
+      </w:r>
+      <w:proofErr w:type="gramEnd"/>
     </w:p>
     <w:p>
       <w:pPr>
@@ -2366,7 +2934,15 @@
         <w:t xml:space="preserve"> </w:t>
       </w:r>
       <w:r>
-        <w:t>if the supplied refreshToken in the inbound does not exist.</w:t>
+        <w:t xml:space="preserve">if the supplied </w:t>
+      </w:r>
+      <w:proofErr w:type="spellStart"/>
+      <w:r>
+        <w:t>refreshToken</w:t>
+      </w:r>
+      <w:proofErr w:type="spellEnd"/>
+      <w:r>
+        <w:t xml:space="preserve"> in the inbound does not exist.</w:t>
       </w:r>
     </w:p>
     <w:p>
@@ -2402,7 +2978,23 @@
         </w:numPr>
       </w:pPr>
       <w:r>
-        <w:t xml:space="preserve">The api validates if the refreshToken in the inbound exists or not. </w:t>
+        <w:t xml:space="preserve">The </w:t>
+      </w:r>
+      <w:proofErr w:type="spellStart"/>
+      <w:r>
+        <w:t>api</w:t>
+      </w:r>
+      <w:proofErr w:type="spellEnd"/>
+      <w:r>
+        <w:t xml:space="preserve"> validates if the </w:t>
+      </w:r>
+      <w:proofErr w:type="spellStart"/>
+      <w:r>
+        <w:t>refreshToken</w:t>
+      </w:r>
+      <w:proofErr w:type="spellEnd"/>
+      <w:r>
+        <w:t xml:space="preserve"> in the inbound exists or not. </w:t>
       </w:r>
     </w:p>
     <w:p>
@@ -2426,8 +3018,15 @@
         </w:numPr>
       </w:pPr>
       <w:r>
-        <w:t>Invalidate the old refreshToken</w:t>
-      </w:r>
+        <w:t xml:space="preserve">Invalidate the old </w:t>
+      </w:r>
+      <w:proofErr w:type="spellStart"/>
+      <w:proofErr w:type="gramStart"/>
+      <w:r>
+        <w:t>refreshToken</w:t>
+      </w:r>
+      <w:proofErr w:type="spellEnd"/>
+      <w:proofErr w:type="gramEnd"/>
     </w:p>
     <w:p>
       <w:pPr>
@@ -2516,7 +3115,7 @@
       <w:rPr>
         <w:noProof/>
       </w:rPr>
-      <w:t>2</w:t>
+      <w:t>5</w:t>
     </w:r>
     <w:r>
       <w:fldChar w:fldCharType="end"/>
@@ -3749,34 +4348,34 @@
       </w:rPr>
     </w:lvl>
   </w:abstractNum>
-  <w:num w:numId="1" w16cid:durableId="1901935425">
+  <w:num w:numId="1" w16cid:durableId="67772589">
     <w:abstractNumId w:val="2"/>
   </w:num>
-  <w:num w:numId="2" w16cid:durableId="1131052972">
+  <w:num w:numId="2" w16cid:durableId="440877422">
     <w:abstractNumId w:val="4"/>
   </w:num>
-  <w:num w:numId="3" w16cid:durableId="1023946642">
+  <w:num w:numId="3" w16cid:durableId="1432629945">
     <w:abstractNumId w:val="5"/>
   </w:num>
-  <w:num w:numId="4" w16cid:durableId="589968810">
+  <w:num w:numId="4" w16cid:durableId="1149437825">
     <w:abstractNumId w:val="7"/>
   </w:num>
-  <w:num w:numId="5" w16cid:durableId="677273203">
+  <w:num w:numId="5" w16cid:durableId="2116123303">
     <w:abstractNumId w:val="1"/>
   </w:num>
-  <w:num w:numId="6" w16cid:durableId="1725985270">
+  <w:num w:numId="6" w16cid:durableId="365522788">
     <w:abstractNumId w:val="0"/>
   </w:num>
-  <w:num w:numId="7" w16cid:durableId="471169654">
+  <w:num w:numId="7" w16cid:durableId="140078655">
     <w:abstractNumId w:val="9"/>
   </w:num>
-  <w:num w:numId="8" w16cid:durableId="1231189287">
+  <w:num w:numId="8" w16cid:durableId="518197847">
     <w:abstractNumId w:val="6"/>
   </w:num>
-  <w:num w:numId="9" w16cid:durableId="1514761409">
+  <w:num w:numId="9" w16cid:durableId="219169545">
     <w:abstractNumId w:val="3"/>
   </w:num>
-  <w:num w:numId="10" w16cid:durableId="1154837608">
+  <w:num w:numId="10" w16cid:durableId="1832065261">
     <w:abstractNumId w:val="8"/>
   </w:num>
 </w:numbering>
@@ -4368,8 +4967,8 @@
       <w:u w:val="single"/>
     </w:rPr>
   </w:style>
-  <w:style w:type="character" w:styleId="UnresolvedMention">
-    <w:name w:val="Unresolved Mention"/>
+  <w:style w:type="character" w:customStyle="1" w:styleId="UnresolvedMention1">
+    <w:name w:val="Unresolved Mention1"/>
     <w:basedOn w:val="DefaultParagraphFont"/>
     <w:uiPriority w:val="99"/>
     <w:semiHidden/>
@@ -4405,7 +5004,6 @@
       <w:color w:val="auto"/>
       <w:sz w:val="24"/>
       <w:szCs w:val="24"/>
-      <w:lang w:val="en-VN"/>
     </w:rPr>
   </w:style>
   <w:style w:type="character" w:styleId="FollowedHyperlink">
@@ -4429,6 +5027,59 @@
     <w:rPr>
       <w:i/>
       <w:iCs/>
+    </w:rPr>
+  </w:style>
+  <w:style w:type="paragraph" w:styleId="HTMLPreformatted">
+    <w:name w:val="HTML Preformatted"/>
+    <w:basedOn w:val="Normal"/>
+    <w:link w:val="HTMLPreformattedChar"/>
+    <w:uiPriority w:val="99"/>
+    <w:semiHidden/>
+    <w:unhideWhenUsed/>
+    <w:rsid w:val="00D522C8"/>
+    <w:pPr>
+      <w:widowControl/>
+      <w:tabs>
+        <w:tab w:val="left" w:pos="916"/>
+        <w:tab w:val="left" w:pos="1832"/>
+        <w:tab w:val="left" w:pos="2748"/>
+        <w:tab w:val="left" w:pos="3664"/>
+        <w:tab w:val="left" w:pos="4580"/>
+        <w:tab w:val="left" w:pos="5496"/>
+        <w:tab w:val="left" w:pos="6412"/>
+        <w:tab w:val="left" w:pos="7328"/>
+        <w:tab w:val="left" w:pos="8244"/>
+        <w:tab w:val="left" w:pos="9160"/>
+        <w:tab w:val="left" w:pos="10076"/>
+        <w:tab w:val="left" w:pos="10992"/>
+        <w:tab w:val="left" w:pos="11908"/>
+        <w:tab w:val="left" w:pos="12824"/>
+        <w:tab w:val="left" w:pos="13740"/>
+        <w:tab w:val="left" w:pos="14656"/>
+      </w:tabs>
+      <w:spacing w:before="0" w:line="240" w:lineRule="auto"/>
+    </w:pPr>
+    <w:rPr>
+      <w:rFonts w:ascii="Courier New" w:eastAsia="Times New Roman" w:hAnsi="Courier New" w:cs="Courier New"/>
+      <w:color w:val="auto"/>
+      <w:sz w:val="20"/>
+      <w:szCs w:val="20"/>
+      <w:lang w:val="en-US"/>
+    </w:rPr>
+  </w:style>
+  <w:style w:type="character" w:customStyle="1" w:styleId="HTMLPreformattedChar">
+    <w:name w:val="HTML Preformatted Char"/>
+    <w:basedOn w:val="DefaultParagraphFont"/>
+    <w:link w:val="HTMLPreformatted"/>
+    <w:uiPriority w:val="99"/>
+    <w:semiHidden/>
+    <w:rsid w:val="00D522C8"/>
+    <w:rPr>
+      <w:rFonts w:ascii="Courier New" w:eastAsia="Times New Roman" w:hAnsi="Courier New" w:cs="Courier New"/>
+      <w:color w:val="auto"/>
+      <w:sz w:val="20"/>
+      <w:szCs w:val="20"/>
+      <w:lang w:val="en-US"/>
     </w:rPr>
   </w:style>
 </w:styles>
@@ -4759,7 +5410,7 @@
 </file>
 
 <file path=customXml/itemProps1.xml><?xml version="1.0" encoding="utf-8"?>
-<ds:datastoreItem xmlns:ds="http://schemas.openxmlformats.org/officeDocument/2006/customXml" ds:itemID="{11E8BA26-1CDE-D04E-BF95-C3AA92645DA7}">
+<ds:datastoreItem xmlns:ds="http://schemas.openxmlformats.org/officeDocument/2006/customXml" ds:itemID="{B63E9A5F-EF54-4EF6-911F-646CD5754856}">
   <ds:schemaRefs>
     <ds:schemaRef ds:uri="http://schemas.openxmlformats.org/officeDocument/2006/bibliography"/>
   </ds:schemaRefs>

</xml_diff>